<commit_message>
Actualizar Acta de Cierre de Proyecto
</commit_message>
<xml_diff>
--- a/Avance de proyecto/Acta de Cierre de Proyecto.docx
+++ b/Avance de proyecto/Acta de Cierre de Proyecto.docx
@@ -225,18 +225,7 @@
           <w:sz w:val="36"/>
           <w:szCs w:val="36"/>
         </w:rPr>
-        <w:t>Integración Escolar Universitaria</w:t>
-      </w:r>
-      <w:r>
-        <w:rPr>
-          <w:rFonts w:ascii="Calibri" w:hAnsi="Calibri"/>
-          <w:b/>
-          <w:i/>
-          <w:color w:val="00B050"/>
-          <w:sz w:val="36"/>
-          <w:szCs w:val="36"/>
-        </w:rPr>
-        <w:t xml:space="preserve"> </w:t>
+        <w:t xml:space="preserve">Integración Escolar Universitaria </w:t>
       </w:r>
     </w:p>
     <w:p>
@@ -1652,7 +1641,27 @@
                 <w:szCs w:val="24"/>
                 <w:lang w:eastAsia="es-VE"/>
               </w:rPr>
-              <w:t>Ing. Hazem Álvarez Rodríguez</w:t>
+              <w:t xml:space="preserve">Ing. </w:t>
+            </w:r>
+            <w:proofErr w:type="spellStart"/>
+            <w:r>
+              <w:rPr>
+                <w:rFonts w:eastAsia="Times New Roman" w:cs="Arial"/>
+                <w:color w:val="000000"/>
+                <w:szCs w:val="24"/>
+                <w:lang w:eastAsia="es-VE"/>
+              </w:rPr>
+              <w:t>Hazem</w:t>
+            </w:r>
+            <w:proofErr w:type="spellEnd"/>
+            <w:r>
+              <w:rPr>
+                <w:rFonts w:eastAsia="Times New Roman" w:cs="Arial"/>
+                <w:color w:val="000000"/>
+                <w:szCs w:val="24"/>
+                <w:lang w:eastAsia="es-VE"/>
+              </w:rPr>
+              <w:t xml:space="preserve"> Álvarez Rodríguez</w:t>
             </w:r>
           </w:p>
         </w:tc>
@@ -2308,7 +2317,23 @@
           <w:szCs w:val="24"/>
           <w:lang w:val="es-VE"/>
         </w:rPr>
-        <w:t>El proyecto se concluye satisfactoriamente tras la ejecución completa de las actividades de integración (Papá Caliente, Entrevistas en equipos, Adivina Quién y Presentación final). Todos los entregables fueron producidos y aceptados: plan de actividades, materiales de apoyo, registros de participación, informe final con KPIs y recomendaciones. Se cumplieron los indicadores de éxito establecidos (≥ 80% participación, ≥ 8/10 satisfacción estudiantil), validando la efectividad de la iniciativa.</w:t>
+        <w:t xml:space="preserve">El proyecto se concluye satisfactoriamente tras la ejecución completa de las actividades de integración (Papá Caliente, Entrevistas en equipos, Adivina Quién y Presentación final). Todos los entregables fueron producidos y aceptados: plan de actividades, materiales de apoyo, registros de participación, informe final con </w:t>
+      </w:r>
+      <w:proofErr w:type="spellStart"/>
+      <w:r>
+        <w:rPr>
+          <w:szCs w:val="24"/>
+          <w:lang w:val="es-VE"/>
+        </w:rPr>
+        <w:t>KPIs</w:t>
+      </w:r>
+      <w:proofErr w:type="spellEnd"/>
+      <w:r>
+        <w:rPr>
+          <w:szCs w:val="24"/>
+          <w:lang w:val="es-VE"/>
+        </w:rPr>
+        <w:t xml:space="preserve"> y recomendaciones. Se cumplieron los indicadores de éxito establecidos (≥ 80% participación, ≥ 8/10 satisfacción estudiantil), validando la efectividad de la iniciativa.</w:t>
       </w:r>
     </w:p>
     <w:p>
@@ -2375,7 +2400,21 @@
         <w:rPr>
           <w:szCs w:val="24"/>
         </w:rPr>
-        <w:t>A continuación se establece cuales entregables de proyecto han sido aceptados</w:t>
+        <w:t xml:space="preserve">A </w:t>
+      </w:r>
+      <w:proofErr w:type="gramStart"/>
+      <w:r>
+        <w:rPr>
+          <w:szCs w:val="24"/>
+        </w:rPr>
+        <w:t>continuación</w:t>
+      </w:r>
+      <w:proofErr w:type="gramEnd"/>
+      <w:r>
+        <w:rPr>
+          <w:szCs w:val="24"/>
+        </w:rPr>
+        <w:t xml:space="preserve"> se establece cuales entregables de proyecto han sido aceptados</w:t>
       </w:r>
       <w:r>
         <w:rPr>
@@ -2793,11 +2832,19 @@
                 <w:rStyle w:val="Textoennegrita"/>
               </w:rPr>
             </w:pPr>
+            <w:proofErr w:type="spellStart"/>
             <w:r>
               <w:rPr>
                 <w:rStyle w:val="Textoennegrita"/>
               </w:rPr>
-              <w:t>Product Backlog (Historias de Usuario)</w:t>
+              <w:t>Product</w:t>
+            </w:r>
+            <w:proofErr w:type="spellEnd"/>
+            <w:r>
+              <w:rPr>
+                <w:rStyle w:val="Textoennegrita"/>
+              </w:rPr>
+              <w:t xml:space="preserve"> Backlog (Historias de Usuario)</w:t>
             </w:r>
           </w:p>
         </w:tc>
@@ -3047,7 +3094,21 @@
               <w:rPr>
                 <w:rStyle w:val="Textoennegrita"/>
               </w:rPr>
-              <w:t>Informe final con KPIs y métricas</w:t>
+              <w:t xml:space="preserve">Informe final con </w:t>
+            </w:r>
+            <w:proofErr w:type="spellStart"/>
+            <w:r>
+              <w:rPr>
+                <w:rStyle w:val="Textoennegrita"/>
+              </w:rPr>
+              <w:t>KPIs</w:t>
+            </w:r>
+            <w:proofErr w:type="spellEnd"/>
+            <w:r>
+              <w:rPr>
+                <w:rStyle w:val="Textoennegrita"/>
+              </w:rPr>
+              <w:t xml:space="preserve"> y métricas</w:t>
             </w:r>
           </w:p>
         </w:tc>
@@ -3280,7 +3341,15 @@
               <w:spacing w:after="0" w:line="240" w:lineRule="auto"/>
             </w:pPr>
             <w:r>
-              <w:t>Evidencia de la ejecución de los casos de prueba; todos los escenarios fueron exitosos, cumpliendo KPIs y documentando incidencias menores mitigadas durante la ejecución.</w:t>
+              <w:t xml:space="preserve">Evidencia de la ejecución de los casos de prueba; todos los escenarios fueron exitosos, cumpliendo </w:t>
+            </w:r>
+            <w:proofErr w:type="spellStart"/>
+            <w:r>
+              <w:t>KPIs</w:t>
+            </w:r>
+            <w:proofErr w:type="spellEnd"/>
+            <w:r>
+              <w:t xml:space="preserve"> y documentando incidencias menores mitigadas durante la ejecución.</w:t>
             </w:r>
           </w:p>
         </w:tc>
@@ -3405,7 +3474,23 @@
           <w:szCs w:val="24"/>
           <w:lang w:val="es-ES"/>
         </w:rPr>
-        <w:t>Evaluación post-proyecto o fase.</w:t>
+        <w:t xml:space="preserve">Evaluación </w:t>
+      </w:r>
+      <w:proofErr w:type="spellStart"/>
+      <w:r>
+        <w:rPr>
+          <w:szCs w:val="24"/>
+          <w:lang w:val="es-ES"/>
+        </w:rPr>
+        <w:t>post-proyecto</w:t>
+      </w:r>
+      <w:proofErr w:type="spellEnd"/>
+      <w:r>
+        <w:rPr>
+          <w:szCs w:val="24"/>
+          <w:lang w:val="es-ES"/>
+        </w:rPr>
+        <w:t xml:space="preserve"> o fase.</w:t>
       </w:r>
     </w:p>
     <w:p>
@@ -3518,7 +3603,23 @@
           <w:szCs w:val="24"/>
           <w:lang w:val="es-ES"/>
         </w:rPr>
-        <w:t>Una vez concluido el proceso de cierre, el Patrocinador (Sponsor) del proyecto deberá ser notificado para que el Gerente de Proyectos sea liberado y reasignado.</w:t>
+        <w:t>Una vez concluido el proceso de cierre, el Patrocinador (</w:t>
+      </w:r>
+      <w:proofErr w:type="gramStart"/>
+      <w:r>
+        <w:rPr>
+          <w:szCs w:val="24"/>
+          <w:lang w:val="es-ES"/>
+        </w:rPr>
+        <w:t>Sponsor</w:t>
+      </w:r>
+      <w:proofErr w:type="gramEnd"/>
+      <w:r>
+        <w:rPr>
+          <w:szCs w:val="24"/>
+          <w:lang w:val="es-ES"/>
+        </w:rPr>
+        <w:t>) del proyecto deberá ser notificado para que el Gerente de Proyectos sea liberado y reasignado.</w:t>
       </w:r>
     </w:p>
     <w:p>
@@ -3591,9 +3692,9 @@
         <w:tblLook w:val="04A0" w:firstRow="1" w:lastRow="0" w:firstColumn="1" w:lastColumn="0" w:noHBand="0" w:noVBand="1"/>
       </w:tblPr>
       <w:tblGrid>
-        <w:gridCol w:w="1647"/>
-        <w:gridCol w:w="1280"/>
-        <w:gridCol w:w="5793"/>
+        <w:gridCol w:w="4038"/>
+        <w:gridCol w:w="1753"/>
+        <w:gridCol w:w="2929"/>
       </w:tblGrid>
       <w:tr>
         <w:tc>
@@ -3700,60 +3801,10 @@
           <w:p>
             <w:pPr>
               <w:pStyle w:val="Ttulo2"/>
-            </w:pPr>
-            <w:r>
-              <w:rPr>
-                <w:noProof/>
-              </w:rPr>
-              <w:drawing>
-                <wp:inline distT="0" distB="0" distL="0" distR="0" wp14:anchorId="70924B25" wp14:editId="59BF7CAA">
-                  <wp:extent cx="3667125" cy="1381125"/>
-                  <wp:effectExtent l="0" t="0" r="0" b="0"/>
-                  <wp:docPr id="13" name="Imagen 1"/>
-                  <wp:cNvGraphicFramePr>
-                    <a:graphicFrameLocks xmlns:a="http://schemas.openxmlformats.org/drawingml/2006/main" noChangeAspect="1"/>
-                  </wp:cNvGraphicFramePr>
-                  <a:graphic xmlns:a="http://schemas.openxmlformats.org/drawingml/2006/main">
-                    <a:graphicData uri="http://schemas.openxmlformats.org/drawingml/2006/picture">
-                      <pic:pic xmlns:pic="http://schemas.openxmlformats.org/drawingml/2006/picture">
-                        <pic:nvPicPr>
-                          <pic:cNvPr id="0" name="Imagen 1"/>
-                          <pic:cNvPicPr>
-                            <a:picLocks noChangeAspect="1" noChangeArrowheads="1"/>
-                          </pic:cNvPicPr>
-                        </pic:nvPicPr>
-                        <pic:blipFill>
-                          <a:blip r:embed="rId8">
-                            <a:extLst>
-                              <a:ext uri="{28A0092B-C50C-407E-A947-70E740481C1C}">
-                                <a14:useLocalDpi xmlns:a14="http://schemas.microsoft.com/office/drawing/2010/main" val="0"/>
-                              </a:ext>
-                            </a:extLst>
-                          </a:blip>
-                          <a:srcRect/>
-                          <a:stretch>
-                            <a:fillRect/>
-                          </a:stretch>
-                        </pic:blipFill>
-                        <pic:spPr bwMode="auto">
-                          <a:xfrm>
-                            <a:off x="0" y="0"/>
-                            <a:ext cx="3667125" cy="1381125"/>
-                          </a:xfrm>
-                          <a:prstGeom prst="rect">
-                            <a:avLst/>
-                          </a:prstGeom>
-                          <a:noFill/>
-                          <a:ln>
-                            <a:noFill/>
-                          </a:ln>
-                        </pic:spPr>
-                      </pic:pic>
-                    </a:graphicData>
-                  </a:graphic>
-                </wp:inline>
-              </w:drawing>
-            </w:r>
+              <w:rPr>
+                <w:u w:val="single"/>
+              </w:rPr>
+            </w:pPr>
           </w:p>
         </w:tc>
       </w:tr>
@@ -3764,8 +3815,8 @@
       </w:pPr>
     </w:p>
     <w:sectPr>
-      <w:headerReference w:type="default" r:id="rId9"/>
-      <w:footerReference w:type="default" r:id="rId10"/>
+      <w:headerReference w:type="default" r:id="rId8"/>
+      <w:footerReference w:type="default" r:id="rId9"/>
       <w:pgSz w:w="12240" w:h="15840"/>
       <w:pgMar w:top="1985" w:right="1701" w:bottom="1418" w:left="1701" w:header="709" w:footer="709" w:gutter="0"/>
       <w:cols w:space="708"/>
@@ -5127,6 +5178,7 @@
   <w:style w:type="character" w:default="1" w:styleId="Fuentedeprrafopredeter">
     <w:name w:val="Default Paragraph Font"/>
     <w:uiPriority w:val="1"/>
+    <w:semiHidden/>
     <w:unhideWhenUsed/>
   </w:style>
   <w:style w:type="table" w:default="1" w:styleId="Tablanormal">

</xml_diff>